<commit_message>
completar documento global y redme depuración visual ia
</commit_message>
<xml_diff>
--- a/Documentos/Resumen presupuestario.docx
+++ b/Documentos/Resumen presupuestario.docx
@@ -194,17 +194,11 @@
               <w:pStyle w:val="Ttulo2"/>
               <w:jc w:val="center"/>
               <w:rPr>
-                <w:b/>
-                <w:sz w:val="28"/>
-                <w:szCs w:val="28"/>
-                <w:lang w:val="es-ES"/>
-              </w:rPr>
-            </w:pPr>
-            <w:r>
-              <w:rPr>
-                <w:b/>
-                <w:sz w:val="28"/>
-                <w:szCs w:val="28"/>
+                <w:lang w:val="es-ES"/>
+              </w:rPr>
+            </w:pPr>
+            <w:r>
+              <w:rPr>
                 <w:lang w:val="es-ES"/>
               </w:rPr>
               <w:t>Entregados</w:t>
@@ -220,17 +214,11 @@
               <w:pStyle w:val="Ttulo2"/>
               <w:jc w:val="center"/>
               <w:rPr>
-                <w:b/>
-                <w:sz w:val="28"/>
-                <w:szCs w:val="28"/>
-                <w:lang w:val="es-ES"/>
-              </w:rPr>
-            </w:pPr>
-            <w:r>
-              <w:rPr>
-                <w:b/>
-                <w:sz w:val="28"/>
-                <w:szCs w:val="28"/>
+                <w:lang w:val="es-ES"/>
+              </w:rPr>
+            </w:pPr>
+            <w:r>
+              <w:rPr>
                 <w:lang w:val="es-ES"/>
               </w:rPr>
               <w:t>Explicaciones</w:t>
@@ -844,17 +832,11 @@
               <w:pStyle w:val="Ttulo2"/>
               <w:jc w:val="center"/>
               <w:rPr>
-                <w:b/>
-                <w:sz w:val="28"/>
-                <w:szCs w:val="28"/>
-                <w:lang w:val="es-ES"/>
-              </w:rPr>
-            </w:pPr>
-            <w:r>
-              <w:rPr>
-                <w:b/>
-                <w:sz w:val="28"/>
-                <w:szCs w:val="28"/>
+                <w:lang w:val="es-ES"/>
+              </w:rPr>
+            </w:pPr>
+            <w:r>
+              <w:rPr>
                 <w:lang w:val="es-ES"/>
               </w:rPr>
               <w:t>Entrega modificada</w:t>
@@ -970,17 +952,11 @@
               <w:pStyle w:val="Ttulo2"/>
               <w:jc w:val="center"/>
               <w:rPr>
-                <w:b/>
-                <w:sz w:val="28"/>
-                <w:szCs w:val="28"/>
-                <w:lang w:val="es-ES"/>
-              </w:rPr>
-            </w:pPr>
-            <w:r>
-              <w:rPr>
-                <w:b/>
-                <w:sz w:val="28"/>
-                <w:szCs w:val="28"/>
+                <w:lang w:val="es-ES"/>
+              </w:rPr>
+            </w:pPr>
+            <w:r>
+              <w:rPr>
                 <w:lang w:val="es-ES"/>
               </w:rPr>
               <w:t>No entregado</w:t>
@@ -1121,17 +1097,11 @@
               <w:pStyle w:val="Ttulo2"/>
               <w:jc w:val="center"/>
               <w:rPr>
-                <w:b/>
-                <w:sz w:val="28"/>
-                <w:szCs w:val="28"/>
-                <w:lang w:val="es-ES"/>
-              </w:rPr>
-            </w:pPr>
-            <w:r>
-              <w:rPr>
-                <w:b/>
-                <w:sz w:val="28"/>
-                <w:szCs w:val="28"/>
+                <w:lang w:val="es-ES"/>
+              </w:rPr>
+            </w:pPr>
+            <w:r>
+              <w:rPr>
                 <w:lang w:val="es-ES"/>
               </w:rPr>
               <w:t>Otras Consideraciones</w:t>
@@ -1244,17 +1214,11 @@
               <w:pStyle w:val="Ttulo2"/>
               <w:jc w:val="center"/>
               <w:rPr>
-                <w:b/>
-                <w:sz w:val="28"/>
-                <w:szCs w:val="28"/>
-                <w:lang w:val="es-ES"/>
-              </w:rPr>
-            </w:pPr>
-            <w:r>
-              <w:rPr>
-                <w:b/>
-                <w:sz w:val="28"/>
-                <w:szCs w:val="28"/>
+                <w:lang w:val="es-ES"/>
+              </w:rPr>
+            </w:pPr>
+            <w:r>
+              <w:rPr>
                 <w:lang w:val="es-ES"/>
               </w:rPr>
               <w:lastRenderedPageBreak/>
@@ -1271,17 +1235,11 @@
               <w:pStyle w:val="Ttulo2"/>
               <w:jc w:val="center"/>
               <w:rPr>
-                <w:b/>
-                <w:sz w:val="28"/>
-                <w:szCs w:val="28"/>
-                <w:lang w:val="es-ES"/>
-              </w:rPr>
-            </w:pPr>
-            <w:r>
-              <w:rPr>
-                <w:b/>
-                <w:sz w:val="28"/>
-                <w:szCs w:val="28"/>
+                <w:lang w:val="es-ES"/>
+              </w:rPr>
+            </w:pPr>
+            <w:r>
+              <w:rPr>
                 <w:lang w:val="es-ES"/>
               </w:rPr>
               <w:t>Explicación</w:t>
@@ -2044,21 +2002,21 @@
               <w:pStyle w:val="Ttulo2"/>
               <w:jc w:val="center"/>
               <w:rPr>
-                <w:b/>
-                <w:sz w:val="28"/>
-                <w:szCs w:val="28"/>
-                <w:lang w:val="es-ES"/>
-              </w:rPr>
-            </w:pPr>
-            <w:r>
-              <w:rPr>
-                <w:b/>
-                <w:sz w:val="28"/>
-                <w:szCs w:val="28"/>
+                <w:lang w:val="es-ES"/>
+              </w:rPr>
+            </w:pPr>
+            <w:r>
+              <w:rPr>
                 <w:lang w:val="es-ES"/>
               </w:rPr>
               <w:lastRenderedPageBreak/>
-              <w:t>Parcial</w:t>
+              <w:t>P</w:t>
+            </w:r>
+            <w:r>
+              <w:rPr>
+                <w:lang w:val="es-ES"/>
+              </w:rPr>
+              <w:t>arcial</w:t>
             </w:r>
           </w:p>
         </w:tc>
@@ -2133,16 +2091,11 @@
               <w:jc w:val="center"/>
               <w:rPr>
                 <w:b/>
-                <w:sz w:val="28"/>
-                <w:szCs w:val="28"/>
-                <w:lang w:val="es-ES"/>
-              </w:rPr>
-            </w:pPr>
-            <w:r>
-              <w:rPr>
-                <w:b/>
-                <w:sz w:val="28"/>
-                <w:szCs w:val="28"/>
+                <w:lang w:val="es-ES"/>
+              </w:rPr>
+            </w:pPr>
+            <w:r>
+              <w:rPr>
                 <w:lang w:val="es-ES"/>
               </w:rPr>
               <w:t>No Entregado</w:t>
@@ -2203,14 +2156,12 @@
               </w:rPr>
               <w:t xml:space="preserve">Se creó una gestión de las </w:t>
             </w:r>
-            <w:proofErr w:type="gramStart"/>
-            <w:r>
-              <w:rPr>
-                <w:lang w:val="es-ES"/>
-              </w:rPr>
-              <w:t>colisiones</w:t>
-            </w:r>
-            <w:proofErr w:type="gramEnd"/>
+            <w:r>
+              <w:rPr>
+                <w:lang w:val="es-ES"/>
+              </w:rPr>
+              <w:t>colisiones,</w:t>
+            </w:r>
             <w:r>
               <w:rPr>
                 <w:lang w:val="es-ES"/>
@@ -2288,14 +2239,12 @@
               </w:rPr>
               <w:t xml:space="preserve"> en el motor, pero no se realizó la </w:t>
             </w:r>
-            <w:proofErr w:type="gramStart"/>
-            <w:r>
-              <w:rPr>
-                <w:lang w:val="es-ES"/>
-              </w:rPr>
-              <w:t>comparativa .</w:t>
-            </w:r>
-            <w:proofErr w:type="gramEnd"/>
+            <w:r>
+              <w:rPr>
+                <w:lang w:val="es-ES"/>
+              </w:rPr>
+              <w:t>comparativa.</w:t>
+            </w:r>
           </w:p>
         </w:tc>
       </w:tr>
@@ -2385,14 +2334,12 @@
               </w:rPr>
               <w:t xml:space="preserve">No se ha realizado ya que no tenemos visión de profundidad siendo innecesario la </w:t>
             </w:r>
-            <w:proofErr w:type="gramStart"/>
-            <w:r>
-              <w:rPr>
-                <w:lang w:val="es-ES"/>
-              </w:rPr>
-              <w:t>gestión .</w:t>
-            </w:r>
-            <w:proofErr w:type="gramEnd"/>
+            <w:r>
+              <w:rPr>
+                <w:lang w:val="es-ES"/>
+              </w:rPr>
+              <w:t>gestión.</w:t>
+            </w:r>
           </w:p>
         </w:tc>
       </w:tr>
@@ -2528,20 +2475,20 @@
               <w:pStyle w:val="Ttulo2"/>
               <w:jc w:val="center"/>
               <w:rPr>
-                <w:b/>
-                <w:sz w:val="28"/>
-                <w:szCs w:val="28"/>
-                <w:lang w:val="es-ES"/>
-              </w:rPr>
-            </w:pPr>
-            <w:r>
-              <w:rPr>
-                <w:b/>
-                <w:sz w:val="28"/>
-                <w:szCs w:val="28"/>
-                <w:lang w:val="es-ES"/>
-              </w:rPr>
-              <w:t>Entregado</w:t>
+                <w:lang w:val="es-ES"/>
+              </w:rPr>
+            </w:pPr>
+            <w:r>
+              <w:rPr>
+                <w:lang w:val="es-ES"/>
+              </w:rPr>
+              <w:t>E</w:t>
+            </w:r>
+            <w:r>
+              <w:rPr>
+                <w:lang w:val="es-ES"/>
+              </w:rPr>
+              <w:t>ntregado</w:t>
             </w:r>
           </w:p>
         </w:tc>
@@ -2554,17 +2501,11 @@
               <w:pStyle w:val="Ttulo2"/>
               <w:jc w:val="center"/>
               <w:rPr>
-                <w:b/>
-                <w:sz w:val="28"/>
-                <w:szCs w:val="28"/>
-                <w:lang w:val="es-ES"/>
-              </w:rPr>
-            </w:pPr>
-            <w:r>
-              <w:rPr>
-                <w:b/>
-                <w:sz w:val="28"/>
-                <w:szCs w:val="28"/>
+                <w:lang w:val="es-ES"/>
+              </w:rPr>
+            </w:pPr>
+            <w:r>
+              <w:rPr>
                 <w:lang w:val="es-ES"/>
               </w:rPr>
               <w:t>Explicación</w:t>
@@ -2655,6 +2596,9 @@
         </w:tc>
       </w:tr>
       <w:tr>
+        <w:trPr>
+          <w:trHeight w:val="343"/>
+        </w:trPr>
         <w:tc>
           <w:tcPr>
             <w:tcW w:w="4387" w:type="dxa"/>
@@ -2686,6 +2630,12 @@
                 <w:lang w:val="es-ES"/>
               </w:rPr>
             </w:pPr>
+            <w:r>
+              <w:rPr>
+                <w:lang w:val="es-ES"/>
+              </w:rPr>
+              <w:t>Prototipos del HUD realizados con Photoshop</w:t>
+            </w:r>
           </w:p>
         </w:tc>
       </w:tr>
@@ -2721,6 +2671,12 @@
                 <w:lang w:val="es-ES"/>
               </w:rPr>
             </w:pPr>
+            <w:r>
+              <w:rPr>
+                <w:lang w:val="es-ES"/>
+              </w:rPr>
+              <w:t>Muestra el tráiler del juego con vídeos de otros juegos por falta de recursos de nuestro juego a la hora de realizar este entregable</w:t>
+            </w:r>
           </w:p>
         </w:tc>
       </w:tr>
@@ -2756,6 +2712,12 @@
                 <w:lang w:val="es-ES"/>
               </w:rPr>
             </w:pPr>
+            <w:r>
+              <w:rPr>
+                <w:lang w:val="es-ES"/>
+              </w:rPr>
+              <w:t>Breve vídeo donde se muestra una animación para cuando se ha finalizado el juego</w:t>
+            </w:r>
           </w:p>
         </w:tc>
       </w:tr>
@@ -2800,27 +2762,59 @@
                 <w:lang w:val="es-ES"/>
               </w:rPr>
             </w:pPr>
-          </w:p>
-        </w:tc>
-      </w:tr>
-      <w:tr>
-        <w:tc>
-          <w:tcPr>
-            <w:tcW w:w="4387" w:type="dxa"/>
-          </w:tcPr>
-          <w:p>
-            <w:pPr>
-              <w:jc w:val="both"/>
-              <w:rPr>
-                <w:b/>
-                <w:lang w:val="es-ES"/>
-              </w:rPr>
-            </w:pPr>
-            <w:r>
-              <w:rPr>
-                <w:b/>
-                <w:lang w:val="es-ES"/>
-              </w:rPr>
+            <w:r>
+              <w:rPr>
+                <w:lang w:val="es-ES"/>
+              </w:rPr>
+              <w:t xml:space="preserve">Vídeo de </w:t>
+            </w:r>
+            <w:proofErr w:type="gramStart"/>
+            <w:r>
+              <w:rPr>
+                <w:lang w:val="es-ES"/>
+              </w:rPr>
+              <w:t>todos las etapas</w:t>
+            </w:r>
+            <w:proofErr w:type="gramEnd"/>
+            <w:r>
+              <w:rPr>
+                <w:lang w:val="es-ES"/>
+              </w:rPr>
+              <w:t xml:space="preserve"> del curso y </w:t>
+            </w:r>
+            <w:proofErr w:type="spellStart"/>
+            <w:r>
+              <w:rPr>
+                <w:lang w:val="es-ES"/>
+              </w:rPr>
+              <w:t>abp</w:t>
+            </w:r>
+            <w:proofErr w:type="spellEnd"/>
+          </w:p>
+        </w:tc>
+      </w:tr>
+      <w:tr>
+        <w:trPr>
+          <w:trHeight w:val="256"/>
+        </w:trPr>
+        <w:tc>
+          <w:tcPr>
+            <w:tcW w:w="4387" w:type="dxa"/>
+          </w:tcPr>
+          <w:p>
+            <w:pPr>
+              <w:jc w:val="both"/>
+              <w:rPr>
+                <w:b/>
+                <w:lang w:val="es-ES"/>
+              </w:rPr>
+            </w:pPr>
+            <w:r>
+              <w:rPr>
+                <w:b/>
+                <w:lang w:val="es-ES"/>
+              </w:rPr>
+              <w:lastRenderedPageBreak/>
               <w:t>Créditos</w:t>
             </w:r>
           </w:p>
@@ -2835,10 +2829,24 @@
                 <w:lang w:val="es-ES"/>
               </w:rPr>
             </w:pPr>
+            <w:r>
+              <w:rPr>
+                <w:lang w:val="es-ES"/>
+              </w:rPr>
+              <w:t>Vídeo con nuestros nombres y funciones en el desarrollo del juego</w:t>
+            </w:r>
           </w:p>
         </w:tc>
       </w:tr>
     </w:tbl>
+    <w:p>
+      <w:pPr>
+        <w:rPr>
+          <w:b/>
+          <w:lang w:val="es-ES"/>
+        </w:rPr>
+      </w:pPr>
+    </w:p>
     <w:p>
       <w:pPr>
         <w:rPr>
@@ -2849,6 +2857,12 @@
           <w:lang w:val="es-ES"/>
         </w:rPr>
       </w:pPr>
+      <w:r>
+        <w:rPr>
+          <w:lang w:val="es-ES"/>
+        </w:rPr>
+        <w:br w:type="page"/>
+      </w:r>
     </w:p>
     <w:p>
       <w:pPr>
@@ -2861,6 +2875,7 @@
         <w:rPr>
           <w:lang w:val="es-ES"/>
         </w:rPr>
+        <w:lastRenderedPageBreak/>
         <w:t>Proyectos Multimedia</w:t>
       </w:r>
     </w:p>
@@ -2891,20 +2906,20 @@
               <w:pStyle w:val="Ttulo2"/>
               <w:jc w:val="center"/>
               <w:rPr>
-                <w:b/>
-                <w:sz w:val="28"/>
-                <w:szCs w:val="28"/>
-                <w:lang w:val="es-ES"/>
-              </w:rPr>
-            </w:pPr>
-            <w:r>
-              <w:rPr>
-                <w:b/>
-                <w:sz w:val="28"/>
-                <w:szCs w:val="28"/>
-                <w:lang w:val="es-ES"/>
-              </w:rPr>
-              <w:t>Entregado</w:t>
+                <w:lang w:val="es-ES"/>
+              </w:rPr>
+            </w:pPr>
+            <w:r>
+              <w:rPr>
+                <w:lang w:val="es-ES"/>
+              </w:rPr>
+              <w:t>E</w:t>
+            </w:r>
+            <w:r>
+              <w:rPr>
+                <w:lang w:val="es-ES"/>
+              </w:rPr>
+              <w:t>ntregado</w:t>
             </w:r>
           </w:p>
         </w:tc>
@@ -2917,17 +2932,11 @@
               <w:pStyle w:val="Ttulo2"/>
               <w:jc w:val="center"/>
               <w:rPr>
-                <w:b/>
-                <w:sz w:val="28"/>
-                <w:szCs w:val="28"/>
-                <w:lang w:val="es-ES"/>
-              </w:rPr>
-            </w:pPr>
-            <w:r>
-              <w:rPr>
-                <w:b/>
-                <w:sz w:val="28"/>
-                <w:szCs w:val="28"/>
+                <w:lang w:val="es-ES"/>
+              </w:rPr>
+            </w:pPr>
+            <w:r>
+              <w:rPr>
                 <w:lang w:val="es-ES"/>
               </w:rPr>
               <w:t>Explicación</w:t>
@@ -3592,7 +3601,6 @@
                 <w:b/>
                 <w:lang w:val="es-ES"/>
               </w:rPr>
-              <w:lastRenderedPageBreak/>
               <w:t xml:space="preserve">Detallar plan iteraciones del mes de noviembre. Creación </w:t>
             </w:r>
             <w:proofErr w:type="spellStart"/>
@@ -3646,6 +3654,7 @@
                 <w:b/>
                 <w:lang w:val="es-ES"/>
               </w:rPr>
+              <w:lastRenderedPageBreak/>
               <w:t>Detallar plan iteraciones del mes de noviembre. Asignar recursos a las tareas en Project.</w:t>
             </w:r>
           </w:p>
@@ -4041,17 +4050,11 @@
               <w:pStyle w:val="Ttulo2"/>
               <w:jc w:val="center"/>
               <w:rPr>
-                <w:b/>
-                <w:sz w:val="28"/>
-                <w:szCs w:val="28"/>
-                <w:lang w:val="es-ES"/>
-              </w:rPr>
-            </w:pPr>
-            <w:r>
-              <w:rPr>
-                <w:b/>
-                <w:sz w:val="28"/>
-                <w:szCs w:val="28"/>
+                <w:lang w:val="es-ES"/>
+              </w:rPr>
+            </w:pPr>
+            <w:r>
+              <w:rPr>
                 <w:lang w:val="es-ES"/>
               </w:rPr>
               <w:t>Sin entregar</w:t>
@@ -4184,17 +4187,11 @@
               <w:pStyle w:val="Ttulo2"/>
               <w:jc w:val="center"/>
               <w:rPr>
-                <w:b/>
-                <w:sz w:val="28"/>
-                <w:szCs w:val="28"/>
-                <w:lang w:val="es-ES"/>
-              </w:rPr>
-            </w:pPr>
-            <w:r>
-              <w:rPr>
-                <w:b/>
-                <w:sz w:val="28"/>
-                <w:szCs w:val="28"/>
+                <w:lang w:val="es-ES"/>
+              </w:rPr>
+            </w:pPr>
+            <w:r>
+              <w:rPr>
                 <w:lang w:val="es-ES"/>
               </w:rPr>
               <w:t>Entregado</w:t>
@@ -4210,17 +4207,11 @@
               <w:pStyle w:val="Ttulo2"/>
               <w:jc w:val="center"/>
               <w:rPr>
-                <w:b/>
-                <w:sz w:val="28"/>
-                <w:szCs w:val="28"/>
-                <w:lang w:val="es-ES"/>
-              </w:rPr>
-            </w:pPr>
-            <w:r>
-              <w:rPr>
-                <w:b/>
-                <w:sz w:val="28"/>
-                <w:szCs w:val="28"/>
+                <w:lang w:val="es-ES"/>
+              </w:rPr>
+            </w:pPr>
+            <w:r>
+              <w:rPr>
                 <w:lang w:val="es-ES"/>
               </w:rPr>
               <w:t>Explicación</w:t>
@@ -4666,17 +4657,11 @@
               <w:pStyle w:val="Ttulo2"/>
               <w:jc w:val="center"/>
               <w:rPr>
-                <w:b/>
-                <w:sz w:val="28"/>
-                <w:szCs w:val="28"/>
-                <w:lang w:val="es-ES"/>
-              </w:rPr>
-            </w:pPr>
-            <w:r>
-              <w:rPr>
-                <w:b/>
-                <w:sz w:val="28"/>
-                <w:szCs w:val="28"/>
+                <w:lang w:val="es-ES"/>
+              </w:rPr>
+            </w:pPr>
+            <w:r>
+              <w:rPr>
                 <w:lang w:val="es-ES"/>
               </w:rPr>
               <w:t>Entregado</w:t>
@@ -4692,17 +4677,11 @@
               <w:pStyle w:val="Ttulo2"/>
               <w:jc w:val="center"/>
               <w:rPr>
-                <w:b/>
-                <w:sz w:val="28"/>
-                <w:szCs w:val="28"/>
-                <w:lang w:val="es-ES"/>
-              </w:rPr>
-            </w:pPr>
-            <w:r>
-              <w:rPr>
-                <w:b/>
-                <w:sz w:val="28"/>
-                <w:szCs w:val="28"/>
+                <w:lang w:val="es-ES"/>
+              </w:rPr>
+            </w:pPr>
+            <w:r>
+              <w:rPr>
                 <w:lang w:val="es-ES"/>
               </w:rPr>
               <w:t>Explicación</w:t>
@@ -6025,18 +6004,12 @@
               <w:jc w:val="center"/>
               <w:rPr>
                 <w:rFonts w:ascii="Calibri" w:eastAsia="Times New Roman" w:hAnsi="Calibri" w:cs="Times New Roman"/>
-                <w:b/>
-                <w:color w:val="000000"/>
-                <w:sz w:val="28"/>
-                <w:szCs w:val="28"/>
-                <w:lang w:eastAsia="es-ES_tradnl"/>
-              </w:rPr>
-            </w:pPr>
-            <w:r>
-              <w:rPr>
-                <w:b/>
-                <w:sz w:val="28"/>
-                <w:szCs w:val="28"/>
+                <w:color w:val="000000"/>
+                <w:lang w:eastAsia="es-ES_tradnl"/>
+              </w:rPr>
+            </w:pPr>
+            <w:r>
+              <w:rPr>
                 <w:lang w:val="es-ES"/>
               </w:rPr>
               <w:t>Entregado</w:t>
@@ -6053,24 +6026,16 @@
               <w:jc w:val="center"/>
               <w:rPr>
                 <w:rFonts w:eastAsia="Times New Roman"/>
-                <w:b/>
-                <w:sz w:val="28"/>
-                <w:szCs w:val="28"/>
-                <w:lang w:eastAsia="es-ES_tradnl"/>
-              </w:rPr>
-            </w:pPr>
-            <w:bookmarkStart w:id="0" w:name="_GoBack"/>
+                <w:lang w:eastAsia="es-ES_tradnl"/>
+              </w:rPr>
+            </w:pPr>
             <w:r>
               <w:rPr>
                 <w:rFonts w:eastAsia="Times New Roman"/>
-                <w:b/>
-                <w:sz w:val="28"/>
-                <w:szCs w:val="28"/>
                 <w:lang w:eastAsia="es-ES_tradnl"/>
               </w:rPr>
               <w:t>Explicación</w:t>
             </w:r>
-            <w:bookmarkEnd w:id="0"/>
           </w:p>
         </w:tc>
       </w:tr>
@@ -6091,6 +6056,8 @@
                 <w:lang w:eastAsia="es-ES_tradnl"/>
               </w:rPr>
             </w:pPr>
+            <w:bookmarkStart w:id="0" w:name="_GoBack"/>
+            <w:bookmarkEnd w:id="0"/>
             <w:r>
               <w:rPr>
                 <w:rFonts w:ascii="Calibri" w:eastAsia="Times New Roman" w:hAnsi="Calibri" w:cs="Times New Roman"/>
@@ -6104,15 +6071,23 @@
         <w:tc>
           <w:tcPr>
             <w:tcW w:w="9578" w:type="dxa"/>
-          </w:tcPr>
-          <w:p>
-            <w:pPr>
-              <w:rPr>
-                <w:rFonts w:ascii="Calibri" w:eastAsia="Times New Roman" w:hAnsi="Calibri" w:cs="Times New Roman"/>
-                <w:color w:val="000000"/>
-                <w:lang w:eastAsia="es-ES_tradnl"/>
-              </w:rPr>
-            </w:pPr>
+            <w:vMerge w:val="restart"/>
+            <w:shd w:val="clear" w:color="auto" w:fill="auto"/>
+            <w:vAlign w:val="center"/>
+          </w:tcPr>
+          <w:p>
+            <w:pPr>
+              <w:jc w:val="center"/>
+              <w:rPr>
+                <w:lang w:eastAsia="es-ES_tradnl"/>
+              </w:rPr>
+            </w:pPr>
+            <w:r>
+              <w:rPr>
+                <w:lang w:eastAsia="es-ES_tradnl"/>
+              </w:rPr>
+              <w:t>Nos permite tener una visión de nuestro producto en el mercado, de la utilidad de la recogida y tratamiento de datos abiertos para realizar estudios y poder hacer una idea del efecto de nuestro producto en el mercado. Así como ayudarnos a poder obtener cuáles podrían ser las funcionalidades más atractivas para el público u otros datos, para que el producto tenga buena acogida.</w:t>
+            </w:r>
           </w:p>
         </w:tc>
       </w:tr>
@@ -6139,29 +6114,14 @@
                 <w:color w:val="000000"/>
                 <w:lang w:eastAsia="es-ES_tradnl"/>
               </w:rPr>
-              <w:t xml:space="preserve">Especificación y visualización de elementos y tecnologías a utilizar, por </w:t>
-            </w:r>
-            <w:r>
-              <w:rPr>
-                <w:rFonts w:ascii="Calibri" w:eastAsia="Times New Roman" w:hAnsi="Calibri" w:cs="Times New Roman"/>
-                <w:color w:val="000000"/>
-                <w:lang w:eastAsia="es-ES_tradnl"/>
-              </w:rPr>
-              <w:t>ejemplo,</w:t>
-            </w:r>
-            <w:r>
-              <w:rPr>
-                <w:rFonts w:ascii="Calibri" w:eastAsia="Times New Roman" w:hAnsi="Calibri" w:cs="Times New Roman"/>
-                <w:color w:val="000000"/>
-                <w:lang w:eastAsia="es-ES_tradnl"/>
-              </w:rPr>
-              <w:t xml:space="preserve"> mediante la definición de una infografía del proyecto</w:t>
+              <w:t>Especificación y visualización de elementos y tecnologías a utilizar, por ejemplo, mediante la definición de una infografía del proyecto</w:t>
             </w:r>
           </w:p>
         </w:tc>
         <w:tc>
           <w:tcPr>
             <w:tcW w:w="9578" w:type="dxa"/>
+            <w:vMerge/>
           </w:tcPr>
           <w:p>
             <w:pPr>
@@ -6204,6 +6164,7 @@
         <w:tc>
           <w:tcPr>
             <w:tcW w:w="9578" w:type="dxa"/>
+            <w:vMerge/>
           </w:tcPr>
           <w:p>
             <w:pPr>
@@ -6246,6 +6207,7 @@
         <w:tc>
           <w:tcPr>
             <w:tcW w:w="9578" w:type="dxa"/>
+            <w:vMerge/>
           </w:tcPr>
           <w:p>
             <w:pPr>
@@ -6306,6 +6268,7 @@
         <w:tc>
           <w:tcPr>
             <w:tcW w:w="9578" w:type="dxa"/>
+            <w:vMerge/>
           </w:tcPr>
           <w:p>
             <w:pPr>
@@ -6348,6 +6311,7 @@
         <w:tc>
           <w:tcPr>
             <w:tcW w:w="9578" w:type="dxa"/>
+            <w:vMerge/>
           </w:tcPr>
           <w:p>
             <w:pPr>
@@ -6417,6 +6381,7 @@
         <w:tc>
           <w:tcPr>
             <w:tcW w:w="9578" w:type="dxa"/>
+            <w:vMerge/>
           </w:tcPr>
           <w:p>
             <w:pPr>
@@ -6478,6 +6443,7 @@
         <w:tc>
           <w:tcPr>
             <w:tcW w:w="9578" w:type="dxa"/>
+            <w:vMerge/>
           </w:tcPr>
           <w:p>
             <w:pPr>
@@ -6520,6 +6486,7 @@
         <w:tc>
           <w:tcPr>
             <w:tcW w:w="9578" w:type="dxa"/>
+            <w:vMerge/>
           </w:tcPr>
           <w:p>
             <w:pPr>
@@ -6562,6 +6529,7 @@
         <w:tc>
           <w:tcPr>
             <w:tcW w:w="9578" w:type="dxa"/>
+            <w:vMerge/>
           </w:tcPr>
           <w:p>
             <w:pPr>
@@ -7388,7 +7356,7 @@
 </file>
 
 <file path=customXml/itemProps1.xml><?xml version="1.0" encoding="utf-8"?>
-<ds:datastoreItem xmlns:ds="http://schemas.openxmlformats.org/officeDocument/2006/customXml" ds:itemID="{A5ECBD9C-4AE3-5846-AA7A-A04D5331113A}">
+<ds:datastoreItem xmlns:ds="http://schemas.openxmlformats.org/officeDocument/2006/customXml" ds:itemID="{2F27BE01-7E50-AD44-8593-1D75F3F6820E}">
   <ds:schemaRefs>
     <ds:schemaRef ds:uri="http://schemas.openxmlformats.org/officeDocument/2006/bibliography"/>
   </ds:schemaRefs>

</xml_diff>